<commit_message>
Update ICTGAM426 AT1 By Richard Pountney.docx
</commit_message>
<xml_diff>
--- a/Informational Technology (Game Design)/Part 1 Redo/Cluster Game Design Documentation & Narrative/Narrative Scripts/ICTGAM426 AT1 By Richard Pountney.docx
+++ b/Informational Technology (Game Design)/Part 1 Redo/Cluster Game Design Documentation & Narrative/Narrative Scripts/ICTGAM426 AT1 By Richard Pountney.docx
@@ -1,6 +1,6 @@
 
 <file path=word/document.xml><?xml version="1.0" encoding="utf-8"?>
-<w:document xmlns:wpc="http://schemas.microsoft.com/office/word/2010/wordprocessingCanvas" xmlns:cx="http://schemas.microsoft.com/office/drawing/2014/chartex" xmlns:cx1="http://schemas.microsoft.com/office/drawing/2015/9/8/chartex" xmlns:cx2="http://schemas.microsoft.com/office/drawing/2015/10/21/chartex" xmlns:cx3="http://schemas.microsoft.com/office/drawing/2016/5/9/chartex" xmlns:cx4="http://schemas.microsoft.com/office/drawing/2016/5/10/chartex" xmlns:cx5="http://schemas.microsoft.com/office/drawing/2016/5/11/chartex" xmlns:cx6="http://schemas.microsoft.com/office/drawing/2016/5/12/chartex" xmlns:cx7="http://schemas.microsoft.com/office/drawing/2016/5/13/chartex" xmlns:cx8="http://schemas.microsoft.com/office/drawing/2016/5/14/chartex" xmlns:mc="http://schemas.openxmlformats.org/markup-compatibility/2006" xmlns:aink="http://schemas.microsoft.com/office/drawing/2016/ink" xmlns:am3d="http://schemas.microsoft.com/office/drawing/2017/model3d" xmlns:o="urn:schemas-microsoft-com:office:office" xmlns:oel="http://schemas.microsoft.com/office/2019/extlst" xmlns:r="http://schemas.openxmlformats.org/officeDocument/2006/relationships" xmlns:m="http://schemas.openxmlformats.org/officeDocument/2006/math" xmlns:v="urn:schemas-microsoft-com:vml" xmlns:wp14="http://schemas.microsoft.com/office/word/2010/wordprocessingDrawing" xmlns:wp="http://schemas.openxmlformats.org/drawingml/2006/wordprocessingDrawing" xmlns:w10="urn:schemas-microsoft-com:office:word" xmlns:w="http://schemas.openxmlformats.org/wordprocessingml/2006/main" xmlns:w14="http://schemas.microsoft.com/office/word/2010/wordml" xmlns:w15="http://schemas.microsoft.com/office/word/2012/wordml" xmlns:w16cex="http://schemas.microsoft.com/office/word/2018/wordml/cex" xmlns:w16cid="http://schemas.microsoft.com/office/word/2016/wordml/cid" xmlns:w16="http://schemas.microsoft.com/office/word/2018/wordml" xmlns:w16sdtdh="http://schemas.microsoft.com/office/word/2020/wordml/sdtdatahash" xmlns:w16se="http://schemas.microsoft.com/office/word/2015/wordml/symex" xmlns:wpg="http://schemas.microsoft.com/office/word/2010/wordprocessingGroup" xmlns:wpi="http://schemas.microsoft.com/office/word/2010/wordprocessingInk" xmlns:wne="http://schemas.microsoft.com/office/word/2006/wordml" xmlns:wps="http://schemas.microsoft.com/office/word/2010/wordprocessingShape" mc:Ignorable="w14 w15 w16se w16cid w16 w16cex w16sdtdh wp14">
+<w:document xmlns:wpc="http://schemas.microsoft.com/office/word/2010/wordprocessingCanvas" xmlns:cx="http://schemas.microsoft.com/office/drawing/2014/chartex" xmlns:cx1="http://schemas.microsoft.com/office/drawing/2015/9/8/chartex" xmlns:cx2="http://schemas.microsoft.com/office/drawing/2015/10/21/chartex" xmlns:cx3="http://schemas.microsoft.com/office/drawing/2016/5/9/chartex" xmlns:cx4="http://schemas.microsoft.com/office/drawing/2016/5/10/chartex" xmlns:cx5="http://schemas.microsoft.com/office/drawing/2016/5/11/chartex" xmlns:cx6="http://schemas.microsoft.com/office/drawing/2016/5/12/chartex" xmlns:cx7="http://schemas.microsoft.com/office/drawing/2016/5/13/chartex" xmlns:cx8="http://schemas.microsoft.com/office/drawing/2016/5/14/chartex" xmlns:mc="http://schemas.openxmlformats.org/markup-compatibility/2006" xmlns:aink="http://schemas.microsoft.com/office/drawing/2016/ink" xmlns:am3d="http://schemas.microsoft.com/office/drawing/2017/model3d" xmlns:o="urn:schemas-microsoft-com:office:office" xmlns:oel="http://schemas.microsoft.com/office/2019/extlst" xmlns:r="http://schemas.openxmlformats.org/officeDocument/2006/relationships" xmlns:m="http://schemas.openxmlformats.org/officeDocument/2006/math" xmlns:v="urn:schemas-microsoft-com:vml" xmlns:wp14="http://schemas.microsoft.com/office/word/2010/wordprocessingDrawing" xmlns:wp="http://schemas.openxmlformats.org/drawingml/2006/wordprocessingDrawing" xmlns:w10="urn:schemas-microsoft-com:office:word" xmlns:w="http://schemas.openxmlformats.org/wordprocessingml/2006/main" xmlns:w14="http://schemas.microsoft.com/office/word/2010/wordml" xmlns:w15="http://schemas.microsoft.com/office/word/2012/wordml" xmlns:w16cex="http://schemas.microsoft.com/office/word/2018/wordml/cex" xmlns:w16cid="http://schemas.microsoft.com/office/word/2016/wordml/cid" xmlns:w16="http://schemas.microsoft.com/office/word/2018/wordml" xmlns:w16du="http://schemas.microsoft.com/office/word/2023/wordml/word16du" xmlns:w16sdtdh="http://schemas.microsoft.com/office/word/2020/wordml/sdtdatahash" xmlns:w16se="http://schemas.microsoft.com/office/word/2015/wordml/symex" xmlns:wpg="http://schemas.microsoft.com/office/word/2010/wordprocessingGroup" xmlns:wpi="http://schemas.microsoft.com/office/word/2010/wordprocessingInk" xmlns:wne="http://schemas.microsoft.com/office/word/2006/wordml" xmlns:wps="http://schemas.microsoft.com/office/word/2010/wordprocessingShape" mc:Ignorable="w14 w15 w16se w16cid w16 w16cex w16sdtdh wp14">
   <w:body>
     <w:p>
       <w:pPr>
@@ -20,6 +20,15 @@
         <w:pStyle w:val="MyStyle"/>
         <w:ind w:left="1440"/>
       </w:pPr>
+      <w:r>
+        <w:fldChar w:fldCharType="begin"/>
+      </w:r>
+      <w:r>
+        <w:instrText xml:space="preserve"> LINK Word.Document.12 "C:\\Users\\30007736\\Desktop\\Repos\\Assessments\\Cluster Game Design Documentation &amp; Narrative\\Design Documents\\Game Design Documentation By Richard Pountney.docx" "" \a \p \f 0 </w:instrText>
+      </w:r>
+      <w:r>
+        <w:fldChar w:fldCharType="separate"/>
+      </w:r>
       <w:r>
         <w:object w:dxaOrig="1544" w:dyaOrig="998" w14:anchorId="7F6F1322">
           <v:shapetype id="_x0000_t75" coordsize="21600,21600" o:spt="75" o:preferrelative="t" path="m@4@5l@4@11@9@11@9@5xe" filled="f" stroked="f">
@@ -41,16 +50,14 @@
             <v:path o:extrusionok="f" gradientshapeok="t" o:connecttype="rect"/>
             <o:lock v:ext="edit" aspectratio="t"/>
           </v:shapetype>
-          <v:shape id="_x0000_i1025" type="#_x0000_t75" style="width:77.25pt;height:50.25pt" o:ole="">
+          <v:shape id="_x0000_i1025" type="#_x0000_t75" style="width:77.4pt;height:50.4pt" o:ole="">
             <v:imagedata r:id="rId6" o:title=""/>
           </v:shape>
-          <o:OLEObject Type="Link" ProgID="Word.Document.12" ShapeID="_x0000_i1025" DrawAspect="Icon" r:id="rId7" UpdateMode="Always">
-            <o:LinkType>EnhancedMetaFile</o:LinkType>
-            <o:LockedField>false</o:LockedField>
-            <o:FieldCodes>\f 0</o:FieldCodes>
-          </o:OLEObject>
         </w:object>
       </w:r>
+      <w:r>
+        <w:fldChar w:fldCharType="end"/>
+      </w:r>
     </w:p>
     <w:p>
       <w:pPr>
@@ -81,8 +88,13 @@
         <w:spacing w:after="0"/>
       </w:pPr>
       <w:r>
-        <w:t>A brief explanation of what the story is</w:t>
-      </w:r>
+        <w:t xml:space="preserve">A brief explanation of what the story </w:t>
+      </w:r>
+      <w:proofErr w:type="gramStart"/>
+      <w:r>
+        <w:t>is</w:t>
+      </w:r>
+      <w:proofErr w:type="gramEnd"/>
     </w:p>
     <w:p>
       <w:pPr>
@@ -131,8 +143,13 @@
         <w:t xml:space="preserve">Explain how the story maps with </w:t>
       </w:r>
       <w:r>
-        <w:t>the game’s genre</w:t>
-      </w:r>
+        <w:t xml:space="preserve">the game’s </w:t>
+      </w:r>
+      <w:proofErr w:type="gramStart"/>
+      <w:r>
+        <w:t>genre</w:t>
+      </w:r>
+      <w:proofErr w:type="gramEnd"/>
     </w:p>
     <w:p>
       <w:pPr>
@@ -317,7 +334,7 @@
         <w:t xml:space="preserve"> so you go to have a look </w:t>
       </w:r>
       <w:r>
-        <w:t>&amp; then decide to ente</w:t>
+        <w:t>&amp; decide to ente</w:t>
       </w:r>
       <w:r>
         <w:t>r.</w:t>
@@ -506,13 +523,20 @@
         </w:numPr>
       </w:pPr>
       <w:r>
-        <w:t xml:space="preserve">Same as </w:t>
-      </w:r>
-      <w:r>
-        <w:t xml:space="preserve">what is said </w:t>
-      </w:r>
-      <w:r>
-        <w:t>in the Level/mission stories section.</w:t>
+        <w:t>I’d prefer calling the</w:t>
+      </w:r>
+      <w:r>
+        <w:rPr>
+          <w:i/>
+          <w:iCs/>
+        </w:rPr>
+        <w:t xml:space="preserve"> levels</w:t>
+      </w:r>
+      <w:r>
+        <w:t xml:space="preserve"> </w:t>
+      </w:r>
+      <w:r>
+        <w:t>areas instead. There may end up being multiple parts of each area like having different fencing/walls, but they will still go under the same area only if the fencing/walls are the same material. The first area is a wooden fencing area in which you would need to find an item that will allow you to chop some wood. The second area is a stone wall area in which you would need to find an item that will allow you to break some stone. The third area is a metal fencing area in which you would need to find an item that will allow you to cut some metal wire. The fourth &amp; final area is plants like hedges in which you would need to find an item that will allow you to slash some branches.</w:t>
       </w:r>
     </w:p>
     <w:p>
@@ -575,16 +599,38 @@
         <w:spacing w:after="0"/>
       </w:pPr>
       <w:r>
-        <w:t>Show research in similar titles</w:t>
-      </w:r>
-    </w:p>
-    <w:p>
-      <w:pPr>
-        <w:pStyle w:val="ListParagraph"/>
+        <w:t xml:space="preserve">Show research in similar </w:t>
+      </w:r>
+      <w:proofErr w:type="gramStart"/>
+      <w:r>
+        <w:t>titles</w:t>
+      </w:r>
+      <w:proofErr w:type="gramEnd"/>
+    </w:p>
+    <w:p>
+      <w:pPr>
+        <w:pStyle w:val="MyStyle"/>
         <w:numPr>
           <w:ilvl w:val="2"/>
           <w:numId w:val="2"/>
         </w:numPr>
+      </w:pPr>
+      <w:proofErr w:type="spellStart"/>
+      <w:r>
+        <w:t>Zardy’s</w:t>
+      </w:r>
+      <w:proofErr w:type="spellEnd"/>
+      <w:r>
+        <w:t xml:space="preserve"> maze</w:t>
+      </w:r>
+    </w:p>
+    <w:p>
+      <w:pPr>
+        <w:pStyle w:val="ListParagraph"/>
+        <w:numPr>
+          <w:ilvl w:val="3"/>
+          <w:numId w:val="2"/>
+        </w:numPr>
         <w:spacing w:after="0"/>
       </w:pPr>
       <w:r>
@@ -595,13 +641,112 @@
       <w:pPr>
         <w:pStyle w:val="MyStyle"/>
         <w:numPr>
+          <w:ilvl w:val="4"/>
+          <w:numId w:val="2"/>
+        </w:numPr>
+      </w:pPr>
+    </w:p>
+    <w:p>
+      <w:pPr>
+        <w:pStyle w:val="ListParagraph"/>
+        <w:numPr>
           <w:ilvl w:val="3"/>
           <w:numId w:val="2"/>
         </w:numPr>
-      </w:pPr>
-      <w:r>
-        <w:t>Zardy’s maze</w:t>
-      </w:r>
+        <w:spacing w:after="0"/>
+      </w:pPr>
+      <w:r>
+        <w:t xml:space="preserve">How is yours </w:t>
+      </w:r>
+      <w:r>
+        <w:t>similar/different</w:t>
+      </w:r>
+      <w:r>
+        <w:t>?</w:t>
+      </w:r>
+    </w:p>
+    <w:p>
+      <w:pPr>
+        <w:pStyle w:val="MyStyle"/>
+        <w:numPr>
+          <w:ilvl w:val="4"/>
+          <w:numId w:val="2"/>
+        </w:numPr>
+      </w:pPr>
+    </w:p>
+    <w:p>
+      <w:pPr>
+        <w:pStyle w:val="ListParagraph"/>
+        <w:numPr>
+          <w:ilvl w:val="0"/>
+          <w:numId w:val="2"/>
+        </w:numPr>
+        <w:spacing w:after="0"/>
+      </w:pPr>
+      <w:r>
+        <w:t>Real-world</w:t>
+      </w:r>
+      <w:r>
+        <w:t xml:space="preserve"> influences on:</w:t>
+      </w:r>
+    </w:p>
+    <w:p>
+      <w:pPr>
+        <w:pStyle w:val="ListParagraph"/>
+        <w:numPr>
+          <w:ilvl w:val="1"/>
+          <w:numId w:val="2"/>
+        </w:numPr>
+        <w:spacing w:after="0"/>
+      </w:pPr>
+      <w:r>
+        <w:t>Characters</w:t>
+      </w:r>
+    </w:p>
+    <w:p>
+      <w:pPr>
+        <w:pStyle w:val="MyStyle"/>
+        <w:numPr>
+          <w:ilvl w:val="2"/>
+          <w:numId w:val="2"/>
+        </w:numPr>
+      </w:pPr>
+      <w:r>
+        <w:t>Just Want the player to feel like they are the character. It is just what I want, I didn’t have anything influencing this decision.</w:t>
+      </w:r>
+    </w:p>
+    <w:p>
+      <w:pPr>
+        <w:pStyle w:val="ListParagraph"/>
+        <w:numPr>
+          <w:ilvl w:val="1"/>
+          <w:numId w:val="2"/>
+        </w:numPr>
+        <w:spacing w:after="0"/>
+      </w:pPr>
+      <w:r>
+        <w:t>Location</w:t>
+      </w:r>
+    </w:p>
+    <w:p>
+      <w:pPr>
+        <w:pStyle w:val="MyStyle"/>
+        <w:numPr>
+          <w:ilvl w:val="2"/>
+          <w:numId w:val="2"/>
+        </w:numPr>
+      </w:pPr>
+      <w:r>
+        <w:t xml:space="preserve">I just think that a maze would work best being in a </w:t>
+      </w:r>
+      <w:r>
+        <w:t xml:space="preserve">theme part </w:t>
+      </w:r>
+      <w:proofErr w:type="gramStart"/>
+      <w:r>
+        <w:t>setting</w:t>
+      </w:r>
+      <w:proofErr w:type="gramEnd"/>
       <w:r>
         <w:t xml:space="preserve"> </w:t>
       </w:r>
@@ -610,26 +755,47 @@
       <w:pPr>
         <w:pStyle w:val="ListParagraph"/>
         <w:numPr>
+          <w:ilvl w:val="1"/>
+          <w:numId w:val="2"/>
+        </w:numPr>
+        <w:spacing w:after="0"/>
+      </w:pPr>
+      <w:r>
+        <w:t>Narrative</w:t>
+      </w:r>
+    </w:p>
+    <w:p>
+      <w:pPr>
+        <w:pStyle w:val="MyStyle"/>
+        <w:numPr>
           <w:ilvl w:val="2"/>
           <w:numId w:val="2"/>
         </w:numPr>
-        <w:spacing w:after="0"/>
-      </w:pPr>
-      <w:r>
-        <w:t xml:space="preserve">How is yours </w:t>
-      </w:r>
-      <w:r>
-        <w:t>similar/different</w:t>
-      </w:r>
-      <w:r>
-        <w:t>?</w:t>
-      </w:r>
+      </w:pPr>
+    </w:p>
+    <w:p>
+      <w:pPr>
+        <w:pStyle w:val="ListParagraph"/>
+        <w:numPr>
+          <w:ilvl w:val="0"/>
+          <w:numId w:val="2"/>
+        </w:numPr>
+        <w:spacing w:after="0"/>
+      </w:pPr>
+      <w:r>
+        <w:t xml:space="preserve">Techniques used for </w:t>
+      </w:r>
+      <w:proofErr w:type="gramStart"/>
+      <w:r>
+        <w:t>storyboarding</w:t>
+      </w:r>
+      <w:proofErr w:type="gramEnd"/>
     </w:p>
     <w:p>
       <w:pPr>
         <w:pStyle w:val="MyStyle"/>
         <w:numPr>
-          <w:ilvl w:val="3"/>
+          <w:ilvl w:val="1"/>
           <w:numId w:val="2"/>
         </w:numPr>
       </w:pPr>
@@ -644,10 +810,7 @@
         <w:spacing w:after="0"/>
       </w:pPr>
       <w:r>
-        <w:t>Real-world</w:t>
-      </w:r>
-      <w:r>
-        <w:t xml:space="preserve"> influences on:</w:t>
+        <w:t>Copyright / legislation</w:t>
       </w:r>
     </w:p>
     <w:p>
@@ -660,7 +823,13 @@
         <w:spacing w:after="0"/>
       </w:pPr>
       <w:r>
-        <w:t>Characters</w:t>
+        <w:t xml:space="preserve">How </w:t>
+      </w:r>
+      <w:r>
+        <w:t>Copywrite</w:t>
+      </w:r>
+      <w:r>
+        <w:t xml:space="preserve"> applies to game development</w:t>
       </w:r>
     </w:p>
     <w:p>
@@ -671,9 +840,6 @@
           <w:numId w:val="2"/>
         </w:numPr>
       </w:pPr>
-      <w:r>
-        <w:t>Just Want the player to feel like they are the character. It is just what I want, I didn’t have anything influencing this decision.</w:t>
-      </w:r>
     </w:p>
     <w:p>
       <w:pPr>
@@ -685,7 +851,13 @@
         <w:spacing w:after="0"/>
       </w:pPr>
       <w:r>
-        <w:t>Location</w:t>
+        <w:t xml:space="preserve">How to seek permission to use protected elements in </w:t>
+      </w:r>
+      <w:r>
+        <w:t xml:space="preserve">a </w:t>
+      </w:r>
+      <w:r>
+        <w:t>script</w:t>
       </w:r>
     </w:p>
     <w:p>
@@ -696,11 +868,26 @@
           <w:numId w:val="2"/>
         </w:numPr>
       </w:pPr>
-      <w:r>
-        <w:t xml:space="preserve">I just think that a maze would work best being in a </w:t>
-      </w:r>
-      <w:r>
-        <w:t xml:space="preserve">theme part setting </w:t>
+    </w:p>
+    <w:p>
+      <w:pPr>
+        <w:pStyle w:val="ListParagraph"/>
+        <w:numPr>
+          <w:ilvl w:val="0"/>
+          <w:numId w:val="2"/>
+        </w:numPr>
+        <w:spacing w:after="0"/>
+      </w:pPr>
+      <w:r>
+        <w:t xml:space="preserve">Budget and scheduling considerations </w:t>
+      </w:r>
+      <w:proofErr w:type="gramStart"/>
+      <w:r>
+        <w:t>in regard to</w:t>
+      </w:r>
+      <w:proofErr w:type="gramEnd"/>
+      <w:r>
+        <w:t xml:space="preserve"> the rest of the game</w:t>
       </w:r>
     </w:p>
     <w:p>
@@ -713,8 +900,19 @@
         <w:spacing w:after="0"/>
       </w:pPr>
       <w:r>
-        <w:t>Narrative</w:t>
-      </w:r>
+        <w:t xml:space="preserve">Outline </w:t>
+      </w:r>
+      <w:r>
+        <w:t>wherein</w:t>
+      </w:r>
+      <w:r>
+        <w:t xml:space="preserve"> a production schedule writing and implementing a story could take </w:t>
+      </w:r>
+      <w:proofErr w:type="gramStart"/>
+      <w:r>
+        <w:t>place</w:t>
+      </w:r>
+      <w:proofErr w:type="gramEnd"/>
     </w:p>
     <w:p>
       <w:pPr>
@@ -729,152 +927,19 @@
       <w:pPr>
         <w:pStyle w:val="ListParagraph"/>
         <w:numPr>
-          <w:ilvl w:val="0"/>
-          <w:numId w:val="2"/>
-        </w:numPr>
-        <w:spacing w:after="0"/>
-      </w:pPr>
-      <w:r>
-        <w:t>Techniques used for storyboarding</w:t>
-      </w:r>
-    </w:p>
-    <w:p>
-      <w:pPr>
-        <w:pStyle w:val="MyStyle"/>
-        <w:numPr>
           <w:ilvl w:val="1"/>
           <w:numId w:val="2"/>
         </w:numPr>
-      </w:pPr>
-    </w:p>
-    <w:p>
-      <w:pPr>
-        <w:pStyle w:val="ListParagraph"/>
-        <w:numPr>
-          <w:ilvl w:val="0"/>
-          <w:numId w:val="2"/>
-        </w:numPr>
-        <w:spacing w:after="0"/>
-      </w:pPr>
-      <w:r>
-        <w:t>Copyright / legislation</w:t>
-      </w:r>
-    </w:p>
-    <w:p>
-      <w:pPr>
-        <w:pStyle w:val="ListParagraph"/>
-        <w:numPr>
-          <w:ilvl w:val="1"/>
-          <w:numId w:val="2"/>
-        </w:numPr>
-        <w:spacing w:after="0"/>
-      </w:pPr>
-      <w:r>
-        <w:t xml:space="preserve">How </w:t>
-      </w:r>
-      <w:r>
-        <w:t>Copywrite</w:t>
-      </w:r>
-      <w:r>
-        <w:t xml:space="preserve"> applies to game development</w:t>
-      </w:r>
-    </w:p>
-    <w:p>
-      <w:pPr>
-        <w:pStyle w:val="MyStyle"/>
-        <w:numPr>
-          <w:ilvl w:val="2"/>
-          <w:numId w:val="2"/>
-        </w:numPr>
-      </w:pPr>
-    </w:p>
-    <w:p>
-      <w:pPr>
-        <w:pStyle w:val="ListParagraph"/>
-        <w:numPr>
-          <w:ilvl w:val="1"/>
-          <w:numId w:val="2"/>
-        </w:numPr>
-        <w:spacing w:after="0"/>
-      </w:pPr>
-      <w:r>
-        <w:t xml:space="preserve">How to seek permission to use protected elements in </w:t>
-      </w:r>
-      <w:r>
-        <w:t xml:space="preserve">a </w:t>
-      </w:r>
-      <w:r>
-        <w:t>script</w:t>
-      </w:r>
-    </w:p>
-    <w:p>
-      <w:pPr>
-        <w:pStyle w:val="MyStyle"/>
-        <w:numPr>
-          <w:ilvl w:val="2"/>
-          <w:numId w:val="2"/>
-        </w:numPr>
-      </w:pPr>
-    </w:p>
-    <w:p>
-      <w:pPr>
-        <w:pStyle w:val="ListParagraph"/>
-        <w:numPr>
-          <w:ilvl w:val="0"/>
-          <w:numId w:val="2"/>
-        </w:numPr>
-        <w:spacing w:after="0"/>
-      </w:pPr>
-      <w:r>
-        <w:t xml:space="preserve">Budget and scheduling considerations </w:t>
-      </w:r>
-      <w:r>
-        <w:t>in regard to</w:t>
-      </w:r>
-      <w:r>
-        <w:t xml:space="preserve"> the rest of the game</w:t>
-      </w:r>
-    </w:p>
-    <w:p>
-      <w:pPr>
-        <w:pStyle w:val="ListParagraph"/>
-        <w:numPr>
-          <w:ilvl w:val="1"/>
-          <w:numId w:val="2"/>
-        </w:numPr>
-        <w:spacing w:after="0"/>
-      </w:pPr>
-      <w:r>
-        <w:t xml:space="preserve">Outline </w:t>
-      </w:r>
-      <w:r>
-        <w:t>wherein</w:t>
-      </w:r>
-      <w:r>
-        <w:t xml:space="preserve"> a production schedule writing and implementing a story could take place</w:t>
-      </w:r>
-    </w:p>
-    <w:p>
-      <w:pPr>
-        <w:pStyle w:val="MyStyle"/>
-        <w:numPr>
-          <w:ilvl w:val="2"/>
-          <w:numId w:val="2"/>
-        </w:numPr>
-      </w:pPr>
-    </w:p>
-    <w:p>
-      <w:pPr>
-        <w:pStyle w:val="ListParagraph"/>
-        <w:numPr>
-          <w:ilvl w:val="1"/>
-          <w:numId w:val="2"/>
-        </w:numPr>
-        <w:spacing w:after="0"/>
-      </w:pPr>
-      <w:r>
-        <w:t>List the resources needed to implement a story in a game</w:t>
-      </w:r>
+        <w:spacing w:after="0"/>
+      </w:pPr>
+      <w:r>
+        <w:t xml:space="preserve">List the resources needed to implement a story in a </w:t>
+      </w:r>
+      <w:proofErr w:type="gramStart"/>
+      <w:r>
+        <w:t>game</w:t>
+      </w:r>
+      <w:proofErr w:type="gramEnd"/>
     </w:p>
     <w:p>
       <w:pPr>
@@ -896,7 +961,7 @@
 </file>
 
 <file path=word/numbering.xml><?xml version="1.0" encoding="utf-8"?>
-<w:numbering xmlns:wpc="http://schemas.microsoft.com/office/word/2010/wordprocessingCanvas" xmlns:cx="http://schemas.microsoft.com/office/drawing/2014/chartex" xmlns:cx1="http://schemas.microsoft.com/office/drawing/2015/9/8/chartex" xmlns:cx2="http://schemas.microsoft.com/office/drawing/2015/10/21/chartex" xmlns:cx3="http://schemas.microsoft.com/office/drawing/2016/5/9/chartex" xmlns:cx4="http://schemas.microsoft.com/office/drawing/2016/5/10/chartex" xmlns:cx5="http://schemas.microsoft.com/office/drawing/2016/5/11/chartex" xmlns:cx6="http://schemas.microsoft.com/office/drawing/2016/5/12/chartex" xmlns:cx7="http://schemas.microsoft.com/office/drawing/2016/5/13/chartex" xmlns:cx8="http://schemas.microsoft.com/office/drawing/2016/5/14/chartex" xmlns:mc="http://schemas.openxmlformats.org/markup-compatibility/2006" xmlns:aink="http://schemas.microsoft.com/office/drawing/2016/ink" xmlns:am3d="http://schemas.microsoft.com/office/drawing/2017/model3d" xmlns:o="urn:schemas-microsoft-com:office:office" xmlns:oel="http://schemas.microsoft.com/office/2019/extlst" xmlns:r="http://schemas.openxmlformats.org/officeDocument/2006/relationships" xmlns:m="http://schemas.openxmlformats.org/officeDocument/2006/math" xmlns:v="urn:schemas-microsoft-com:vml" xmlns:wp14="http://schemas.microsoft.com/office/word/2010/wordprocessingDrawing" xmlns:wp="http://schemas.openxmlformats.org/drawingml/2006/wordprocessingDrawing" xmlns:w10="urn:schemas-microsoft-com:office:word" xmlns:w="http://schemas.openxmlformats.org/wordprocessingml/2006/main" xmlns:w14="http://schemas.microsoft.com/office/word/2010/wordml" xmlns:w15="http://schemas.microsoft.com/office/word/2012/wordml" xmlns:w16cex="http://schemas.microsoft.com/office/word/2018/wordml/cex" xmlns:w16cid="http://schemas.microsoft.com/office/word/2016/wordml/cid" xmlns:w16="http://schemas.microsoft.com/office/word/2018/wordml" xmlns:w16sdtdh="http://schemas.microsoft.com/office/word/2020/wordml/sdtdatahash" xmlns:w16se="http://schemas.microsoft.com/office/word/2015/wordml/symex" xmlns:wpg="http://schemas.microsoft.com/office/word/2010/wordprocessingGroup" xmlns:wpi="http://schemas.microsoft.com/office/word/2010/wordprocessingInk" xmlns:wne="http://schemas.microsoft.com/office/word/2006/wordml" xmlns:wps="http://schemas.microsoft.com/office/word/2010/wordprocessingShape" mc:Ignorable="w14 w15 w16se w16cid w16 w16cex w16sdtdh wp14">
+<w:numbering xmlns:wpc="http://schemas.microsoft.com/office/word/2010/wordprocessingCanvas" xmlns:cx="http://schemas.microsoft.com/office/drawing/2014/chartex" xmlns:cx1="http://schemas.microsoft.com/office/drawing/2015/9/8/chartex" xmlns:cx2="http://schemas.microsoft.com/office/drawing/2015/10/21/chartex" xmlns:cx3="http://schemas.microsoft.com/office/drawing/2016/5/9/chartex" xmlns:cx4="http://schemas.microsoft.com/office/drawing/2016/5/10/chartex" xmlns:cx5="http://schemas.microsoft.com/office/drawing/2016/5/11/chartex" xmlns:cx6="http://schemas.microsoft.com/office/drawing/2016/5/12/chartex" xmlns:cx7="http://schemas.microsoft.com/office/drawing/2016/5/13/chartex" xmlns:cx8="http://schemas.microsoft.com/office/drawing/2016/5/14/chartex" xmlns:mc="http://schemas.openxmlformats.org/markup-compatibility/2006" xmlns:aink="http://schemas.microsoft.com/office/drawing/2016/ink" xmlns:am3d="http://schemas.microsoft.com/office/drawing/2017/model3d" xmlns:o="urn:schemas-microsoft-com:office:office" xmlns:oel="http://schemas.microsoft.com/office/2019/extlst" xmlns:r="http://schemas.openxmlformats.org/officeDocument/2006/relationships" xmlns:m="http://schemas.openxmlformats.org/officeDocument/2006/math" xmlns:v="urn:schemas-microsoft-com:vml" xmlns:wp14="http://schemas.microsoft.com/office/word/2010/wordprocessingDrawing" xmlns:wp="http://schemas.openxmlformats.org/drawingml/2006/wordprocessingDrawing" xmlns:w10="urn:schemas-microsoft-com:office:word" xmlns:w="http://schemas.openxmlformats.org/wordprocessingml/2006/main" xmlns:w14="http://schemas.microsoft.com/office/word/2010/wordml" xmlns:w15="http://schemas.microsoft.com/office/word/2012/wordml" xmlns:w16cex="http://schemas.microsoft.com/office/word/2018/wordml/cex" xmlns:w16cid="http://schemas.microsoft.com/office/word/2016/wordml/cid" xmlns:w16="http://schemas.microsoft.com/office/word/2018/wordml" xmlns:w16du="http://schemas.microsoft.com/office/word/2023/wordml/word16du" xmlns:w16sdtdh="http://schemas.microsoft.com/office/word/2020/wordml/sdtdatahash" xmlns:w16se="http://schemas.microsoft.com/office/word/2015/wordml/symex" xmlns:wpg="http://schemas.microsoft.com/office/word/2010/wordprocessingGroup" xmlns:wpi="http://schemas.microsoft.com/office/word/2010/wordprocessingInk" xmlns:wne="http://schemas.microsoft.com/office/word/2006/wordml" xmlns:wps="http://schemas.microsoft.com/office/word/2010/wordprocessingShape" mc:Ignorable="w14 w15 w16se w16cid w16 w16cex w16sdtdh wp14">
   <w:abstractNum w:abstractNumId="0" w15:restartNumberingAfterBreak="0">
     <w:nsid w:val="FFFFFF7C"/>
     <w:multiLevelType w:val="singleLevel"/>
@@ -1246,7 +1311,7 @@
         <w:rFonts w:ascii="Symbol" w:hAnsi="Symbol" w:hint="default"/>
       </w:rPr>
     </w:lvl>
-    <w:lvl w:ilvl="4" w:tplc="0C090003" w:tentative="1">
+    <w:lvl w:ilvl="4" w:tplc="0C090003">
       <w:start w:val="1"/>
       <w:numFmt w:val="bullet"/>
       <w:lvlText w:val="o"/>

</xml_diff>

<commit_message>
finished part 1 & 2
</commit_message>
<xml_diff>
--- a/Informational Technology (Game Design)/Part 1 Redo/Cluster Game Design Documentation & Narrative/Narrative Scripts/ICTGAM426 AT1 By Richard Pountney.docx
+++ b/Informational Technology (Game Design)/Part 1 Redo/Cluster Game Design Documentation & Narrative/Narrative Scripts/ICTGAM426 AT1 By Richard Pountney.docx
@@ -1,6 +1,6 @@
 
 <file path=word/document.xml><?xml version="1.0" encoding="utf-8"?>
-<w:document xmlns:wpc="http://schemas.microsoft.com/office/word/2010/wordprocessingCanvas" xmlns:cx="http://schemas.microsoft.com/office/drawing/2014/chartex" xmlns:cx1="http://schemas.microsoft.com/office/drawing/2015/9/8/chartex" xmlns:cx2="http://schemas.microsoft.com/office/drawing/2015/10/21/chartex" xmlns:cx3="http://schemas.microsoft.com/office/drawing/2016/5/9/chartex" xmlns:cx4="http://schemas.microsoft.com/office/drawing/2016/5/10/chartex" xmlns:cx5="http://schemas.microsoft.com/office/drawing/2016/5/11/chartex" xmlns:cx6="http://schemas.microsoft.com/office/drawing/2016/5/12/chartex" xmlns:cx7="http://schemas.microsoft.com/office/drawing/2016/5/13/chartex" xmlns:cx8="http://schemas.microsoft.com/office/drawing/2016/5/14/chartex" xmlns:mc="http://schemas.openxmlformats.org/markup-compatibility/2006" xmlns:aink="http://schemas.microsoft.com/office/drawing/2016/ink" xmlns:am3d="http://schemas.microsoft.com/office/drawing/2017/model3d" xmlns:o="urn:schemas-microsoft-com:office:office" xmlns:oel="http://schemas.microsoft.com/office/2019/extlst" xmlns:r="http://schemas.openxmlformats.org/officeDocument/2006/relationships" xmlns:m="http://schemas.openxmlformats.org/officeDocument/2006/math" xmlns:v="urn:schemas-microsoft-com:vml" xmlns:wp14="http://schemas.microsoft.com/office/word/2010/wordprocessingDrawing" xmlns:wp="http://schemas.openxmlformats.org/drawingml/2006/wordprocessingDrawing" xmlns:w10="urn:schemas-microsoft-com:office:word" xmlns:w="http://schemas.openxmlformats.org/wordprocessingml/2006/main" xmlns:w14="http://schemas.microsoft.com/office/word/2010/wordml" xmlns:w15="http://schemas.microsoft.com/office/word/2012/wordml" xmlns:w16cex="http://schemas.microsoft.com/office/word/2018/wordml/cex" xmlns:w16cid="http://schemas.microsoft.com/office/word/2016/wordml/cid" xmlns:w16="http://schemas.microsoft.com/office/word/2018/wordml" xmlns:w16du="http://schemas.microsoft.com/office/word/2023/wordml/word16du" xmlns:w16sdtdh="http://schemas.microsoft.com/office/word/2020/wordml/sdtdatahash" xmlns:w16se="http://schemas.microsoft.com/office/word/2015/wordml/symex" xmlns:wpg="http://schemas.microsoft.com/office/word/2010/wordprocessingGroup" xmlns:wpi="http://schemas.microsoft.com/office/word/2010/wordprocessingInk" xmlns:wne="http://schemas.microsoft.com/office/word/2006/wordml" xmlns:wps="http://schemas.microsoft.com/office/word/2010/wordprocessingShape" mc:Ignorable="w14 w15 w16se w16cid w16 w16cex w16sdtdh wp14">
+<w:document xmlns:wpc="http://schemas.microsoft.com/office/word/2010/wordprocessingCanvas" xmlns:cx="http://schemas.microsoft.com/office/drawing/2014/chartex" xmlns:cx1="http://schemas.microsoft.com/office/drawing/2015/9/8/chartex" xmlns:cx2="http://schemas.microsoft.com/office/drawing/2015/10/21/chartex" xmlns:cx3="http://schemas.microsoft.com/office/drawing/2016/5/9/chartex" xmlns:cx4="http://schemas.microsoft.com/office/drawing/2016/5/10/chartex" xmlns:cx5="http://schemas.microsoft.com/office/drawing/2016/5/11/chartex" xmlns:cx6="http://schemas.microsoft.com/office/drawing/2016/5/12/chartex" xmlns:cx7="http://schemas.microsoft.com/office/drawing/2016/5/13/chartex" xmlns:cx8="http://schemas.microsoft.com/office/drawing/2016/5/14/chartex" xmlns:mc="http://schemas.openxmlformats.org/markup-compatibility/2006" xmlns:aink="http://schemas.microsoft.com/office/drawing/2016/ink" xmlns:am3d="http://schemas.microsoft.com/office/drawing/2017/model3d" xmlns:o="urn:schemas-microsoft-com:office:office" xmlns:oel="http://schemas.microsoft.com/office/2019/extlst" xmlns:r="http://schemas.openxmlformats.org/officeDocument/2006/relationships" xmlns:m="http://schemas.openxmlformats.org/officeDocument/2006/math" xmlns:v="urn:schemas-microsoft-com:vml" xmlns:wp14="http://schemas.microsoft.com/office/word/2010/wordprocessingDrawing" xmlns:wp="http://schemas.openxmlformats.org/drawingml/2006/wordprocessingDrawing" xmlns:w10="urn:schemas-microsoft-com:office:word" xmlns:w="http://schemas.openxmlformats.org/wordprocessingml/2006/main" xmlns:w14="http://schemas.microsoft.com/office/word/2010/wordml" xmlns:w15="http://schemas.microsoft.com/office/word/2012/wordml" xmlns:w16cex="http://schemas.microsoft.com/office/word/2018/wordml/cex" xmlns:w16cid="http://schemas.microsoft.com/office/word/2016/wordml/cid" xmlns:w16="http://schemas.microsoft.com/office/word/2018/wordml" xmlns:w16sdtdh="http://schemas.microsoft.com/office/word/2020/wordml/sdtdatahash" xmlns:w16se="http://schemas.microsoft.com/office/word/2015/wordml/symex" xmlns:wpg="http://schemas.microsoft.com/office/word/2010/wordprocessingGroup" xmlns:wpi="http://schemas.microsoft.com/office/word/2010/wordprocessingInk" xmlns:wne="http://schemas.microsoft.com/office/word/2006/wordml" xmlns:wps="http://schemas.microsoft.com/office/word/2010/wordprocessingShape" mc:Ignorable="w14 w15 w16se w16cid w16 w16cex w16sdtdh wp14">
   <w:body>
     <w:p>
       <w:pPr>
@@ -600,13 +600,8 @@
           <w:numId w:val="2"/>
         </w:numPr>
       </w:pPr>
-      <w:proofErr w:type="spellStart"/>
-      <w:r>
-        <w:t>Zardy’s</w:t>
-      </w:r>
-      <w:proofErr w:type="spellEnd"/>
-      <w:r>
-        <w:t xml:space="preserve"> maze</w:t>
+      <w:r>
+        <w:t>Zardy’s maze</w:t>
       </w:r>
     </w:p>
     <w:p>
@@ -630,6 +625,9 @@
           <w:numId w:val="2"/>
         </w:numPr>
       </w:pPr>
+      <w:r>
+        <w:t>They don’t really have a story either other than maybe that you are a farmer &amp; that strange giant vines sprouted in your corn field &amp; you need to get rid of them.</w:t>
+      </w:r>
     </w:p>
     <w:p>
       <w:pPr>
@@ -658,6 +656,9 @@
           <w:numId w:val="2"/>
         </w:numPr>
       </w:pPr>
+      <w:r>
+        <w:t>Mine is different because the player is not a farmer, they are just a normal person that is stuck in a maze &amp; needs to find a way out.</w:t>
+      </w:r>
     </w:p>
     <w:p>
       <w:pPr>
@@ -786,6 +787,33 @@
           <w:numId w:val="2"/>
         </w:numPr>
       </w:pPr>
+      <w:r>
+        <w:t>Planning out</w:t>
+      </w:r>
+    </w:p>
+    <w:p>
+      <w:pPr>
+        <w:pStyle w:val="MyStyle"/>
+        <w:numPr>
+          <w:ilvl w:val="1"/>
+          <w:numId w:val="2"/>
+        </w:numPr>
+      </w:pPr>
+      <w:r>
+        <w:t>Visualization</w:t>
+      </w:r>
+    </w:p>
+    <w:p>
+      <w:pPr>
+        <w:pStyle w:val="MyStyle"/>
+        <w:numPr>
+          <w:ilvl w:val="1"/>
+          <w:numId w:val="2"/>
+        </w:numPr>
+      </w:pPr>
+      <w:r>
+        <w:t>Knowing the steps needed to progress</w:t>
+      </w:r>
     </w:p>
     <w:p>
       <w:pPr>
@@ -827,6 +855,12 @@
           <w:numId w:val="2"/>
         </w:numPr>
       </w:pPr>
+      <w:r>
+        <w:t>It ap</w:t>
+      </w:r>
+      <w:r>
+        <w:t>plies to individual assets in the game. (e.g., graphics, fonts, models, sometimes the scripts/code)</w:t>
+      </w:r>
     </w:p>
     <w:p>
       <w:pPr>
@@ -855,6 +889,10 @@
           <w:numId w:val="2"/>
         </w:numPr>
       </w:pPr>
+      <w:r>
+        <w:lastRenderedPageBreak/>
+        <w:t>Ask the owner for permission to use the asset/script via some kind of contact &amp; credit the owner where needed.</w:t>
+      </w:r>
     </w:p>
     <w:p>
       <w:pPr>
@@ -902,6 +940,9 @@
           <w:numId w:val="2"/>
         </w:numPr>
       </w:pPr>
+      <w:r>
+        <w:t>Prototyping &amp;or Alpha-Bata of the game.</w:t>
+      </w:r>
     </w:p>
     <w:p>
       <w:pPr>
@@ -924,6 +965,51 @@
           <w:numId w:val="2"/>
         </w:numPr>
       </w:pPr>
+      <w:r>
+        <w:t>Actually have a story</w:t>
+      </w:r>
+      <w:r>
+        <w:t xml:space="preserve"> written down</w:t>
+      </w:r>
+      <w:r>
+        <w:t>, &amp; know how to implement it in the game.</w:t>
+      </w:r>
+    </w:p>
+    <w:p>
+      <w:pPr>
+        <w:pStyle w:val="MyStyle"/>
+        <w:numPr>
+          <w:ilvl w:val="2"/>
+          <w:numId w:val="2"/>
+        </w:numPr>
+      </w:pPr>
+      <w:r>
+        <w:t>Time needed to implement the story.</w:t>
+      </w:r>
+    </w:p>
+    <w:p>
+      <w:pPr>
+        <w:pStyle w:val="MyStyle"/>
+        <w:numPr>
+          <w:ilvl w:val="2"/>
+          <w:numId w:val="2"/>
+        </w:numPr>
+      </w:pPr>
+      <w:r>
+        <w:t>The game engine</w:t>
+      </w:r>
+    </w:p>
+    <w:p>
+      <w:pPr>
+        <w:pStyle w:val="MyStyle"/>
+        <w:numPr>
+          <w:ilvl w:val="2"/>
+          <w:numId w:val="2"/>
+        </w:numPr>
+      </w:pPr>
+      <w:r>
+        <w:t>Assets &amp; scripts.</w:t>
+      </w:r>
     </w:p>
     <w:sectPr>
       <w:pgSz w:w="11906" w:h="16838"/>
@@ -936,7 +1022,7 @@
 </file>
 
 <file path=word/numbering.xml><?xml version="1.0" encoding="utf-8"?>
-<w:numbering xmlns:wpc="http://schemas.microsoft.com/office/word/2010/wordprocessingCanvas" xmlns:cx="http://schemas.microsoft.com/office/drawing/2014/chartex" xmlns:cx1="http://schemas.microsoft.com/office/drawing/2015/9/8/chartex" xmlns:cx2="http://schemas.microsoft.com/office/drawing/2015/10/21/chartex" xmlns:cx3="http://schemas.microsoft.com/office/drawing/2016/5/9/chartex" xmlns:cx4="http://schemas.microsoft.com/office/drawing/2016/5/10/chartex" xmlns:cx5="http://schemas.microsoft.com/office/drawing/2016/5/11/chartex" xmlns:cx6="http://schemas.microsoft.com/office/drawing/2016/5/12/chartex" xmlns:cx7="http://schemas.microsoft.com/office/drawing/2016/5/13/chartex" xmlns:cx8="http://schemas.microsoft.com/office/drawing/2016/5/14/chartex" xmlns:mc="http://schemas.openxmlformats.org/markup-compatibility/2006" xmlns:aink="http://schemas.microsoft.com/office/drawing/2016/ink" xmlns:am3d="http://schemas.microsoft.com/office/drawing/2017/model3d" xmlns:o="urn:schemas-microsoft-com:office:office" xmlns:oel="http://schemas.microsoft.com/office/2019/extlst" xmlns:r="http://schemas.openxmlformats.org/officeDocument/2006/relationships" xmlns:m="http://schemas.openxmlformats.org/officeDocument/2006/math" xmlns:v="urn:schemas-microsoft-com:vml" xmlns:wp14="http://schemas.microsoft.com/office/word/2010/wordprocessingDrawing" xmlns:wp="http://schemas.openxmlformats.org/drawingml/2006/wordprocessingDrawing" xmlns:w10="urn:schemas-microsoft-com:office:word" xmlns:w="http://schemas.openxmlformats.org/wordprocessingml/2006/main" xmlns:w14="http://schemas.microsoft.com/office/word/2010/wordml" xmlns:w15="http://schemas.microsoft.com/office/word/2012/wordml" xmlns:w16cex="http://schemas.microsoft.com/office/word/2018/wordml/cex" xmlns:w16cid="http://schemas.microsoft.com/office/word/2016/wordml/cid" xmlns:w16="http://schemas.microsoft.com/office/word/2018/wordml" xmlns:w16du="http://schemas.microsoft.com/office/word/2023/wordml/word16du" xmlns:w16sdtdh="http://schemas.microsoft.com/office/word/2020/wordml/sdtdatahash" xmlns:w16se="http://schemas.microsoft.com/office/word/2015/wordml/symex" xmlns:wpg="http://schemas.microsoft.com/office/word/2010/wordprocessingGroup" xmlns:wpi="http://schemas.microsoft.com/office/word/2010/wordprocessingInk" xmlns:wne="http://schemas.microsoft.com/office/word/2006/wordml" xmlns:wps="http://schemas.microsoft.com/office/word/2010/wordprocessingShape" mc:Ignorable="w14 w15 w16se w16cid w16 w16cex w16sdtdh wp14">
+<w:numbering xmlns:wpc="http://schemas.microsoft.com/office/word/2010/wordprocessingCanvas" xmlns:cx="http://schemas.microsoft.com/office/drawing/2014/chartex" xmlns:cx1="http://schemas.microsoft.com/office/drawing/2015/9/8/chartex" xmlns:cx2="http://schemas.microsoft.com/office/drawing/2015/10/21/chartex" xmlns:cx3="http://schemas.microsoft.com/office/drawing/2016/5/9/chartex" xmlns:cx4="http://schemas.microsoft.com/office/drawing/2016/5/10/chartex" xmlns:cx5="http://schemas.microsoft.com/office/drawing/2016/5/11/chartex" xmlns:cx6="http://schemas.microsoft.com/office/drawing/2016/5/12/chartex" xmlns:cx7="http://schemas.microsoft.com/office/drawing/2016/5/13/chartex" xmlns:cx8="http://schemas.microsoft.com/office/drawing/2016/5/14/chartex" xmlns:mc="http://schemas.openxmlformats.org/markup-compatibility/2006" xmlns:aink="http://schemas.microsoft.com/office/drawing/2016/ink" xmlns:am3d="http://schemas.microsoft.com/office/drawing/2017/model3d" xmlns:o="urn:schemas-microsoft-com:office:office" xmlns:oel="http://schemas.microsoft.com/office/2019/extlst" xmlns:r="http://schemas.openxmlformats.org/officeDocument/2006/relationships" xmlns:m="http://schemas.openxmlformats.org/officeDocument/2006/math" xmlns:v="urn:schemas-microsoft-com:vml" xmlns:wp14="http://schemas.microsoft.com/office/word/2010/wordprocessingDrawing" xmlns:wp="http://schemas.openxmlformats.org/drawingml/2006/wordprocessingDrawing" xmlns:w10="urn:schemas-microsoft-com:office:word" xmlns:w="http://schemas.openxmlformats.org/wordprocessingml/2006/main" xmlns:w14="http://schemas.microsoft.com/office/word/2010/wordml" xmlns:w15="http://schemas.microsoft.com/office/word/2012/wordml" xmlns:w16cex="http://schemas.microsoft.com/office/word/2018/wordml/cex" xmlns:w16cid="http://schemas.microsoft.com/office/word/2016/wordml/cid" xmlns:w16="http://schemas.microsoft.com/office/word/2018/wordml" xmlns:w16sdtdh="http://schemas.microsoft.com/office/word/2020/wordml/sdtdatahash" xmlns:w16se="http://schemas.microsoft.com/office/word/2015/wordml/symex" xmlns:wpg="http://schemas.microsoft.com/office/word/2010/wordprocessingGroup" xmlns:wpi="http://schemas.microsoft.com/office/word/2010/wordprocessingInk" xmlns:wne="http://schemas.microsoft.com/office/word/2006/wordml" xmlns:wps="http://schemas.microsoft.com/office/word/2010/wordprocessingShape" mc:Ignorable="w14 w15 w16se w16cid w16 w16cex w16sdtdh wp14">
   <w:abstractNum w:abstractNumId="0" w15:restartNumberingAfterBreak="0">
     <w:nsid w:val="FFFFFF7C"/>
     <w:multiLevelType w:val="singleLevel"/>

</xml_diff>

<commit_message>
finished Narrative & ready to email it to Lecturer
</commit_message>
<xml_diff>
--- a/Informational Technology (Game Design)/Part 1 Redo/Cluster Game Design Documentation & Narrative/Narrative Scripts/ICTGAM426 AT1 By Richard Pountney.docx
+++ b/Informational Technology (Game Design)/Part 1 Redo/Cluster Game Design Documentation & Narrative/Narrative Scripts/ICTGAM426 AT1 By Richard Pountney.docx
@@ -20,44 +20,14 @@
         <w:pStyle w:val="MyStyle"/>
         <w:ind w:left="1440"/>
       </w:pPr>
-      <w:r>
-        <w:fldChar w:fldCharType="begin"/>
-      </w:r>
-      <w:r>
-        <w:instrText xml:space="preserve"> LINK Word.Document.12 "C:\\Users\\30007736\\Desktop\\Repos\\Assessments\\Cluster Game Design Documentation &amp; Narrative\\Design Documents\\Game Design Documentation By Richard Pountney.docx" "" \a \p \f 0 </w:instrText>
-      </w:r>
-      <w:r>
-        <w:fldChar w:fldCharType="separate"/>
-      </w:r>
-      <w:r>
-        <w:object w:dxaOrig="1544" w:dyaOrig="998" w14:anchorId="7F6F1322">
-          <v:shapetype id="_x0000_t75" coordsize="21600,21600" o:spt="75" o:preferrelative="t" path="m@4@5l@4@11@9@11@9@5xe" filled="f" stroked="f">
-            <v:stroke joinstyle="miter"/>
-            <v:formulas>
-              <v:f eqn="if lineDrawn pixelLineWidth 0"/>
-              <v:f eqn="sum @0 1 0"/>
-              <v:f eqn="sum 0 0 @1"/>
-              <v:f eqn="prod @2 1 2"/>
-              <v:f eqn="prod @3 21600 pixelWidth"/>
-              <v:f eqn="prod @3 21600 pixelHeight"/>
-              <v:f eqn="sum @0 0 1"/>
-              <v:f eqn="prod @6 1 2"/>
-              <v:f eqn="prod @7 21600 pixelWidth"/>
-              <v:f eqn="sum @8 21600 0"/>
-              <v:f eqn="prod @7 21600 pixelHeight"/>
-              <v:f eqn="sum @10 21600 0"/>
-            </v:formulas>
-            <v:path o:extrusionok="f" gradientshapeok="t" o:connecttype="rect"/>
-            <o:lock v:ext="edit" aspectratio="t"/>
-          </v:shapetype>
-          <v:shape id="_x0000_i1025" type="#_x0000_t75" style="width:77.4pt;height:50.4pt" o:ole="">
-            <v:imagedata r:id="rId6" o:title=""/>
-          </v:shape>
-        </w:object>
-      </w:r>
-      <w:r>
-        <w:fldChar w:fldCharType="end"/>
-      </w:r>
+      <w:hyperlink r:id="rId6" w:history="1">
+        <w:r>
+          <w:rPr>
+            <w:rStyle w:val="Hyperlink"/>
+          </w:rPr>
+          <w:t>GDD By Richard Pountney</w:t>
+        </w:r>
+      </w:hyperlink>
     </w:p>
     <w:p>
       <w:pPr>
@@ -500,7 +470,6 @@
         <w:spacing w:after="0"/>
       </w:pPr>
       <w:r>
-        <w:lastRenderedPageBreak/>
         <w:t>Levels</w:t>
       </w:r>
     </w:p>
@@ -526,7 +495,11 @@
         <w:t xml:space="preserve"> </w:t>
       </w:r>
       <w:r>
-        <w:t>areas instead. There may end up being multiple parts of each area like having different fencing/walls, but they will still go under the same area only if the fencing/walls are the same material. The first area is a wooden fencing area in which you would need to find an item that will allow you to chop some wood. The second area is a stone wall area in which you would need to find an item that will allow you to break some stone. The third area is a metal fencing area in which you would need to find an item that will allow you to cut some metal wire. The fourth &amp; final area is plants like hedges in which you would need to find an item that will allow you to slash some branches.</w:t>
+        <w:t xml:space="preserve">areas instead. There may end up being multiple parts of each area like having different fencing/walls, but </w:t>
+      </w:r>
+      <w:r>
+        <w:lastRenderedPageBreak/>
+        <w:t>they will still go under the same area only if the fencing/walls are the same material. The first area is a wooden fencing area in which you would need to find an item that will allow you to chop some wood. The second area is a stone wall area in which you would need to find an item that will allow you to break some stone. The third area is a metal fencing area in which you would need to find an item that will allow you to cut some metal wire. The fourth &amp; final area is plants like hedges in which you would need to find an item that will allow you to slash some branches.</w:t>
       </w:r>
     </w:p>
     <w:p>
@@ -600,8 +573,13 @@
           <w:numId w:val="2"/>
         </w:numPr>
       </w:pPr>
-      <w:r>
-        <w:t>Zardy’s maze</w:t>
+      <w:proofErr w:type="spellStart"/>
+      <w:r>
+        <w:t>Zardy’s</w:t>
+      </w:r>
+      <w:proofErr w:type="spellEnd"/>
+      <w:r>
+        <w:t xml:space="preserve"> maze</w:t>
       </w:r>
     </w:p>
     <w:p>
@@ -890,39 +868,39 @@
         </w:numPr>
       </w:pPr>
       <w:r>
+        <w:t>Ask the owner for permission to use the asset/script via some kind of contact &amp; credit the owner where needed.</w:t>
+      </w:r>
+    </w:p>
+    <w:p>
+      <w:pPr>
+        <w:pStyle w:val="ListParagraph"/>
+        <w:numPr>
+          <w:ilvl w:val="0"/>
+          <w:numId w:val="2"/>
+        </w:numPr>
+        <w:spacing w:after="0"/>
+      </w:pPr>
+      <w:r>
+        <w:t xml:space="preserve">Budget and scheduling considerations </w:t>
+      </w:r>
+      <w:r>
+        <w:t>in regard to</w:t>
+      </w:r>
+      <w:r>
+        <w:t xml:space="preserve"> the rest of the game</w:t>
+      </w:r>
+    </w:p>
+    <w:p>
+      <w:pPr>
+        <w:pStyle w:val="ListParagraph"/>
+        <w:numPr>
+          <w:ilvl w:val="1"/>
+          <w:numId w:val="2"/>
+        </w:numPr>
+        <w:spacing w:after="0"/>
+      </w:pPr>
+      <w:r>
         <w:lastRenderedPageBreak/>
-        <w:t>Ask the owner for permission to use the asset/script via some kind of contact &amp; credit the owner where needed.</w:t>
-      </w:r>
-    </w:p>
-    <w:p>
-      <w:pPr>
-        <w:pStyle w:val="ListParagraph"/>
-        <w:numPr>
-          <w:ilvl w:val="0"/>
-          <w:numId w:val="2"/>
-        </w:numPr>
-        <w:spacing w:after="0"/>
-      </w:pPr>
-      <w:r>
-        <w:t xml:space="preserve">Budget and scheduling considerations </w:t>
-      </w:r>
-      <w:r>
-        <w:t>in regard to</w:t>
-      </w:r>
-      <w:r>
-        <w:t xml:space="preserve"> the rest of the game</w:t>
-      </w:r>
-    </w:p>
-    <w:p>
-      <w:pPr>
-        <w:pStyle w:val="ListParagraph"/>
-        <w:numPr>
-          <w:ilvl w:val="1"/>
-          <w:numId w:val="2"/>
-        </w:numPr>
-        <w:spacing w:after="0"/>
-      </w:pPr>
-      <w:r>
         <w:t xml:space="preserve">Outline </w:t>
       </w:r>
       <w:r>

</xml_diff>